<commit_message>
annotations and React Js introduction
</commit_message>
<xml_diff>
--- a/week3/24-jun-25/notes.docx
+++ b/week3/24-jun-25/notes.docx
@@ -13,7 +13,21 @@
       </w:r>
     </w:p>
     <w:p>
-      <w:r>
+      <w:pPr>
+        <w:rPr>
+          <w:b/>
+          <w:bCs/>
+          <w:sz w:val="28"/>
+          <w:szCs w:val="28"/>
+        </w:rPr>
+      </w:pPr>
+      <w:r>
+        <w:rPr>
+          <w:b/>
+          <w:bCs/>
+          <w:sz w:val="28"/>
+          <w:szCs w:val="28"/>
+        </w:rPr>
         <w:t>Annotations in JAVA</w:t>
       </w:r>
     </w:p>
@@ -30,11 +44,12 @@
           <w:numId w:val="1"/>
         </w:numPr>
       </w:pPr>
-      <w:proofErr w:type="spellStart"/>
+      <w:r>
+        <w:t>@</w:t>
+      </w:r>
       <w:r>
         <w:t>RestController</w:t>
       </w:r>
-      <w:proofErr w:type="spellEnd"/>
     </w:p>
     <w:p>
       <w:pPr>
@@ -44,16 +59,272 @@
           <w:numId w:val="1"/>
         </w:numPr>
       </w:pPr>
-      <w:proofErr w:type="spellStart"/>
+      <w:r>
+        <w:t>@</w:t>
+      </w:r>
       <w:r>
         <w:t>RequestMapping</w:t>
       </w:r>
-      <w:proofErr w:type="spellEnd"/>
+    </w:p>
+    <w:p>
+      <w:pPr>
+        <w:pStyle w:val="ListParagraph"/>
+        <w:numPr>
+          <w:ilvl w:val="0"/>
+          <w:numId w:val="1"/>
+        </w:numPr>
+      </w:pPr>
+      <w:r>
+        <w:t>@CrossOrigin</w:t>
+      </w:r>
+    </w:p>
+    <w:p>
+      <w:pPr>
+        <w:pStyle w:val="ListParagraph"/>
+        <w:numPr>
+          <w:ilvl w:val="0"/>
+          <w:numId w:val="1"/>
+        </w:numPr>
+      </w:pPr>
+      <w:r>
+        <w:t>@Autowired</w:t>
+      </w:r>
+    </w:p>
+    <w:p>
+      <w:pPr>
+        <w:pStyle w:val="ListParagraph"/>
+        <w:numPr>
+          <w:ilvl w:val="0"/>
+          <w:numId w:val="1"/>
+        </w:numPr>
+      </w:pPr>
+      <w:r>
+        <w:t>@RequestBody</w:t>
+      </w:r>
+    </w:p>
+    <w:p>
+      <w:pPr>
+        <w:pStyle w:val="ListParagraph"/>
+        <w:numPr>
+          <w:ilvl w:val="0"/>
+          <w:numId w:val="1"/>
+        </w:numPr>
+      </w:pPr>
+      <w:r>
+        <w:t>@PostMapping</w:t>
+      </w:r>
+    </w:p>
+    <w:p>
+      <w:pPr>
+        <w:pStyle w:val="ListParagraph"/>
+        <w:numPr>
+          <w:ilvl w:val="0"/>
+          <w:numId w:val="1"/>
+        </w:numPr>
+      </w:pPr>
+      <w:r>
+        <w:t>@GetMapping</w:t>
+      </w:r>
+    </w:p>
+    <w:p>
+      <w:pPr>
+        <w:pStyle w:val="ListParagraph"/>
+        <w:numPr>
+          <w:ilvl w:val="0"/>
+          <w:numId w:val="1"/>
+        </w:numPr>
+      </w:pPr>
+      <w:r>
+        <w:t>@PutMapping</w:t>
+      </w:r>
+    </w:p>
+    <w:p>
+      <w:pPr>
+        <w:pStyle w:val="ListParagraph"/>
+        <w:numPr>
+          <w:ilvl w:val="0"/>
+          <w:numId w:val="1"/>
+        </w:numPr>
+      </w:pPr>
+      <w:r>
+        <w:t>@PatchMapping</w:t>
+      </w:r>
+    </w:p>
+    <w:p>
+      <w:r>
+        <w:t>Entity file:</w:t>
+      </w:r>
+    </w:p>
+    <w:p>
+      <w:pPr>
+        <w:pStyle w:val="ListParagraph"/>
+        <w:numPr>
+          <w:ilvl w:val="0"/>
+          <w:numId w:val="3"/>
+        </w:numPr>
+      </w:pPr>
+      <w:r>
+        <w:t>@Entity</w:t>
+      </w:r>
+    </w:p>
+    <w:p>
+      <w:pPr>
+        <w:pStyle w:val="ListParagraph"/>
+        <w:numPr>
+          <w:ilvl w:val="0"/>
+          <w:numId w:val="3"/>
+        </w:numPr>
+      </w:pPr>
+      <w:r>
+        <w:t>@Table</w:t>
+      </w:r>
+    </w:p>
+    <w:p>
+      <w:pPr>
+        <w:pStyle w:val="ListParagraph"/>
+        <w:numPr>
+          <w:ilvl w:val="0"/>
+          <w:numId w:val="3"/>
+        </w:numPr>
+      </w:pPr>
+      <w:r>
+        <w:t>@Id</w:t>
+      </w:r>
+    </w:p>
+    <w:p>
+      <w:pPr>
+        <w:pStyle w:val="ListParagraph"/>
+        <w:numPr>
+          <w:ilvl w:val="0"/>
+          <w:numId w:val="3"/>
+        </w:numPr>
+      </w:pPr>
+      <w:r>
+        <w:t>@Ge</w:t>
+      </w:r>
+      <w:r>
+        <w:t>neratedValue</w:t>
+      </w:r>
+    </w:p>
+    <w:p>
+      <w:pPr>
+        <w:pStyle w:val="ListParagraph"/>
+        <w:numPr>
+          <w:ilvl w:val="0"/>
+          <w:numId w:val="3"/>
+        </w:numPr>
+      </w:pPr>
+      <w:r>
+        <w:t>@Data</w:t>
+      </w:r>
+    </w:p>
+    <w:p>
+      <w:pPr>
+        <w:pStyle w:val="ListParagraph"/>
+        <w:numPr>
+          <w:ilvl w:val="1"/>
+          <w:numId w:val="3"/>
+        </w:numPr>
+      </w:pPr>
+      <w:r>
+        <w:t>Default constructor</w:t>
+      </w:r>
+    </w:p>
+    <w:p>
+      <w:pPr>
+        <w:pStyle w:val="ListParagraph"/>
+        <w:numPr>
+          <w:ilvl w:val="1"/>
+          <w:numId w:val="3"/>
+        </w:numPr>
+      </w:pPr>
+      <w:r>
+        <w:t>Parameterized Constructor</w:t>
+      </w:r>
+    </w:p>
+    <w:p>
+      <w:pPr>
+        <w:pStyle w:val="ListParagraph"/>
+        <w:numPr>
+          <w:ilvl w:val="1"/>
+          <w:numId w:val="3"/>
+        </w:numPr>
+      </w:pPr>
+      <w:r>
+        <w:t>Getter method</w:t>
+      </w:r>
+    </w:p>
+    <w:p>
+      <w:pPr>
+        <w:pStyle w:val="ListParagraph"/>
+        <w:numPr>
+          <w:ilvl w:val="1"/>
+          <w:numId w:val="3"/>
+        </w:numPr>
+      </w:pPr>
+      <w:r>
+        <w:t>Setter method</w:t>
+      </w:r>
+    </w:p>
+    <w:p>
+      <w:r>
+        <w:t>Service:</w:t>
+      </w:r>
+    </w:p>
+    <w:p>
+      <w:pPr>
+        <w:pStyle w:val="ListParagraph"/>
+        <w:numPr>
+          <w:ilvl w:val="0"/>
+          <w:numId w:val="4"/>
+        </w:numPr>
+      </w:pPr>
+      <w:r>
+        <w:t>@Service :- Service layer @Component</w:t>
+      </w:r>
+    </w:p>
+    <w:p>
+      <w:pPr>
+        <w:pStyle w:val="ListParagraph"/>
+        <w:numPr>
+          <w:ilvl w:val="0"/>
+          <w:numId w:val="4"/>
+        </w:numPr>
+      </w:pPr>
+      <w:r>
+        <w:t>@Autowired:- dependency injection</w:t>
+      </w:r>
+    </w:p>
+    <w:p>
+      <w:pPr>
+        <w:pStyle w:val="ListParagraph"/>
+        <w:numPr>
+          <w:ilvl w:val="0"/>
+          <w:numId w:val="4"/>
+        </w:numPr>
+      </w:pPr>
+      <w:r>
+        <w:t>@Override:- Method Overriding</w:t>
+      </w:r>
     </w:p>
     <w:p/>
     <w:p/>
     <w:p>
-      <w:r>
+      <w:pPr>
+        <w:rPr>
+          <w:b/>
+          <w:bCs/>
+          <w:sz w:val="28"/>
+          <w:szCs w:val="28"/>
+        </w:rPr>
+      </w:pPr>
+      <w:r>
+        <w:rPr>
+          <w:b/>
+          <w:bCs/>
+          <w:sz w:val="28"/>
+          <w:szCs w:val="28"/>
+        </w:rPr>
         <w:t>ReactJS:</w:t>
       </w:r>
     </w:p>
@@ -65,21 +336,8 @@
           <w:numId w:val="2"/>
         </w:numPr>
       </w:pPr>
-      <w:proofErr w:type="spellStart"/>
-      <w:r>
-        <w:t>Javascript</w:t>
-      </w:r>
-      <w:proofErr w:type="spellEnd"/>
-      <w:r>
-        <w:t xml:space="preserve"> </w:t>
-      </w:r>
-      <w:proofErr w:type="gramStart"/>
-      <w:r>
-        <w:t>Library ,used</w:t>
-      </w:r>
-      <w:proofErr w:type="gramEnd"/>
-      <w:r>
-        <w:t xml:space="preserve"> for building UI </w:t>
+      <w:r>
+        <w:t xml:space="preserve">Javascript Library ,used for building UI </w:t>
       </w:r>
     </w:p>
     <w:p>
@@ -91,13 +349,8 @@
         </w:numPr>
       </w:pPr>
       <w:r>
-        <w:t xml:space="preserve">Created by </w:t>
-      </w:r>
-      <w:proofErr w:type="spellStart"/>
-      <w:r>
-        <w:t>facebook</w:t>
-      </w:r>
-      <w:proofErr w:type="spellEnd"/>
+        <w:t>Created by facebook</w:t>
+      </w:r>
     </w:p>
     <w:p>
       <w:pPr>
@@ -108,15 +361,7 @@
         </w:numPr>
       </w:pPr>
       <w:r>
-        <w:t xml:space="preserve">Used for building Single Page </w:t>
-      </w:r>
-      <w:proofErr w:type="gramStart"/>
-      <w:r>
-        <w:t>Application(</w:t>
-      </w:r>
-      <w:proofErr w:type="gramEnd"/>
-      <w:r>
-        <w:t>SPA)</w:t>
+        <w:t>Used for building Single Page Application(SPA)</w:t>
       </w:r>
     </w:p>
     <w:p>
@@ -128,23 +373,230 @@
         </w:numPr>
       </w:pPr>
       <w:r>
-        <w:t xml:space="preserve">Companies that Use REACTJS: Facebook, Instagram, </w:t>
-      </w:r>
-      <w:proofErr w:type="spellStart"/>
-      <w:r>
-        <w:t>Whatsapp</w:t>
-      </w:r>
-      <w:proofErr w:type="spellEnd"/>
-      <w:r>
-        <w:t xml:space="preserve">, </w:t>
-      </w:r>
-      <w:proofErr w:type="spellStart"/>
-      <w:r>
-        <w:t>Paypal,Netflix</w:t>
-      </w:r>
-      <w:proofErr w:type="spellEnd"/>
-      <w:r>
-        <w:t>, Uber,shopify</w:t>
+        <w:t>Companies that Use REACTJS: Facebook, Instagram, Whatsapp, Paypal,Netflix, Uber,shopify</w:t>
+      </w:r>
+    </w:p>
+    <w:p>
+      <w:r>
+        <w:t>Getting Strated:</w:t>
+      </w:r>
+    </w:p>
+    <w:p>
+      <w:pPr>
+        <w:pStyle w:val="ListParagraph"/>
+        <w:numPr>
+          <w:ilvl w:val="0"/>
+          <w:numId w:val="2"/>
+        </w:numPr>
+      </w:pPr>
+      <w:r>
+        <w:t>We need node environmenet  to run react project</w:t>
+      </w:r>
+    </w:p>
+    <w:p>
+      <w:pPr>
+        <w:pStyle w:val="ListParagraph"/>
+        <w:numPr>
+          <w:ilvl w:val="0"/>
+          <w:numId w:val="2"/>
+        </w:numPr>
+      </w:pPr>
+      <w:r>
+        <w:t>To check node version</w:t>
+      </w:r>
+    </w:p>
+    <w:p>
+      <w:pPr>
+        <w:pStyle w:val="ListParagraph"/>
+        <w:numPr>
+          <w:ilvl w:val="1"/>
+          <w:numId w:val="2"/>
+        </w:numPr>
+      </w:pPr>
+      <w:r>
+        <w:t>node -v</w:t>
+      </w:r>
+    </w:p>
+    <w:p>
+      <w:pPr>
+        <w:pStyle w:val="ListParagraph"/>
+        <w:numPr>
+          <w:ilvl w:val="0"/>
+          <w:numId w:val="2"/>
+        </w:numPr>
+      </w:pPr>
+      <w:r>
+        <w:t>to create a react application</w:t>
+      </w:r>
+    </w:p>
+    <w:p>
+      <w:pPr>
+        <w:pStyle w:val="ListParagraph"/>
+        <w:numPr>
+          <w:ilvl w:val="1"/>
+          <w:numId w:val="2"/>
+        </w:numPr>
+      </w:pPr>
+      <w:r>
+        <w:lastRenderedPageBreak/>
+        <w:t>npm create vite@latest</w:t>
+      </w:r>
+    </w:p>
+    <w:p>
+      <w:pPr>
+        <w:pStyle w:val="ListParagraph"/>
+        <w:numPr>
+          <w:ilvl w:val="0"/>
+          <w:numId w:val="2"/>
+        </w:numPr>
+      </w:pPr>
+      <w:r>
+        <w:t>enter project name (myApp)</w:t>
+      </w:r>
+    </w:p>
+    <w:p>
+      <w:pPr>
+        <w:pStyle w:val="ListParagraph"/>
+        <w:numPr>
+          <w:ilvl w:val="0"/>
+          <w:numId w:val="2"/>
+        </w:numPr>
+      </w:pPr>
+      <w:r>
+        <w:t>select React framework (use down arrow)</w:t>
+      </w:r>
+    </w:p>
+    <w:p>
+      <w:pPr>
+        <w:pStyle w:val="ListParagraph"/>
+        <w:numPr>
+          <w:ilvl w:val="0"/>
+          <w:numId w:val="2"/>
+        </w:numPr>
+      </w:pPr>
+      <w:r>
+        <w:t>select variant Javascript</w:t>
+      </w:r>
+    </w:p>
+    <w:p>
+      <w:pPr>
+        <w:pStyle w:val="ListParagraph"/>
+        <w:numPr>
+          <w:ilvl w:val="0"/>
+          <w:numId w:val="2"/>
+        </w:numPr>
+      </w:pPr>
+      <w:r>
+        <w:t>run the following commands:</w:t>
+      </w:r>
+    </w:p>
+    <w:p>
+      <w:pPr>
+        <w:pStyle w:val="ListParagraph"/>
+        <w:numPr>
+          <w:ilvl w:val="1"/>
+          <w:numId w:val="2"/>
+        </w:numPr>
+      </w:pPr>
+      <w:r>
+        <w:t>cd myApp</w:t>
+      </w:r>
+    </w:p>
+    <w:p>
+      <w:pPr>
+        <w:pStyle w:val="ListParagraph"/>
+        <w:numPr>
+          <w:ilvl w:val="1"/>
+          <w:numId w:val="2"/>
+        </w:numPr>
+      </w:pPr>
+      <w:r>
+        <w:t>npm install</w:t>
+      </w:r>
+    </w:p>
+    <w:p>
+      <w:pPr>
+        <w:pStyle w:val="ListParagraph"/>
+        <w:numPr>
+          <w:ilvl w:val="1"/>
+          <w:numId w:val="2"/>
+        </w:numPr>
+      </w:pPr>
+      <w:r>
+        <w:t xml:space="preserve">npm </w:t>
+      </w:r>
+      <w:r>
+        <w:t>run dev</w:t>
+      </w:r>
+    </w:p>
+    <w:p>
+      <w:r>
+        <w:t>Components in react js</w:t>
+      </w:r>
+    </w:p>
+    <w:p>
+      <w:pPr>
+        <w:pStyle w:val="ListParagraph"/>
+        <w:numPr>
+          <w:ilvl w:val="0"/>
+          <w:numId w:val="2"/>
+        </w:numPr>
+      </w:pPr>
+      <w:r>
+        <w:t>components are like building blocks of reactjs</w:t>
+      </w:r>
+    </w:p>
+    <w:p>
+      <w:pPr>
+        <w:pStyle w:val="ListParagraph"/>
+        <w:numPr>
+          <w:ilvl w:val="0"/>
+          <w:numId w:val="2"/>
+        </w:numPr>
+      </w:pPr>
+      <w:r>
+        <w:t>they are saved with .jsx extension</w:t>
+      </w:r>
+    </w:p>
+    <w:p>
+      <w:pPr>
+        <w:pStyle w:val="ListParagraph"/>
+        <w:numPr>
+          <w:ilvl w:val="0"/>
+          <w:numId w:val="2"/>
+        </w:numPr>
+      </w:pPr>
+      <w:r>
+        <w:t>in the component file we use export statement at last and we import the component in another file using import keyword</w:t>
+      </w:r>
+    </w:p>
+    <w:p>
+      <w:r>
+        <w:t>Props</w:t>
+      </w:r>
+    </w:p>
+    <w:p>
+      <w:pPr>
+        <w:pStyle w:val="ListParagraph"/>
+        <w:numPr>
+          <w:ilvl w:val="0"/>
+          <w:numId w:val="2"/>
+        </w:numPr>
+      </w:pPr>
+      <w:r>
+        <w:t>props stands for Properties</w:t>
+      </w:r>
+    </w:p>
+    <w:p>
+      <w:pPr>
+        <w:pStyle w:val="ListParagraph"/>
+        <w:numPr>
+          <w:ilvl w:val="0"/>
+          <w:numId w:val="2"/>
+        </w:numPr>
+      </w:pPr>
+      <w:r>
+        <w:t>props are used to pass arguments from parent component to child component</w:t>
       </w:r>
     </w:p>
     <w:sectPr>
@@ -160,6 +612,184 @@
 <file path=word/numbering.xml><?xml version="1.0" encoding="utf-8"?>
 <w:numbering xmlns:wpc="http://schemas.microsoft.com/office/word/2010/wordprocessingCanvas" xmlns:cx="http://schemas.microsoft.com/office/drawing/2014/chartex" xmlns:cx1="http://schemas.microsoft.com/office/drawing/2015/9/8/chartex" xmlns:cx2="http://schemas.microsoft.com/office/drawing/2015/10/21/chartex" xmlns:cx3="http://schemas.microsoft.com/office/drawing/2016/5/9/chartex" xmlns:cx4="http://schemas.microsoft.com/office/drawing/2016/5/10/chartex" xmlns:cx5="http://schemas.microsoft.com/office/drawing/2016/5/11/chartex" xmlns:cx6="http://schemas.microsoft.com/office/drawing/2016/5/12/chartex" xmlns:cx7="http://schemas.microsoft.com/office/drawing/2016/5/13/chartex" xmlns:cx8="http://schemas.microsoft.com/office/drawing/2016/5/14/chartex" xmlns:mc="http://schemas.openxmlformats.org/markup-compatibility/2006" xmlns:aink="http://schemas.microsoft.com/office/drawing/2016/ink" xmlns:am3d="http://schemas.microsoft.com/office/drawing/2017/model3d" xmlns:o="urn:schemas-microsoft-com:office:office" xmlns:oel="http://schemas.microsoft.com/office/2019/extlst" xmlns:r="http://schemas.openxmlformats.org/officeDocument/2006/relationships" xmlns:m="http://schemas.openxmlformats.org/officeDocument/2006/math" xmlns:v="urn:schemas-microsoft-com:vml" xmlns:wp14="http://schemas.microsoft.com/office/word/2010/wordprocessingDrawing" xmlns:wp="http://schemas.openxmlformats.org/drawingml/2006/wordprocessingDrawing" xmlns:w10="urn:schemas-microsoft-com:office:word" xmlns:w="http://schemas.openxmlformats.org/wordprocessingml/2006/main" xmlns:w14="http://schemas.microsoft.com/office/word/2010/wordml" xmlns:w15="http://schemas.microsoft.com/office/word/2012/wordml" xmlns:w16cex="http://schemas.microsoft.com/office/word/2018/wordml/cex" xmlns:w16cid="http://schemas.microsoft.com/office/word/2016/wordml/cid" xmlns:w16="http://schemas.microsoft.com/office/word/2018/wordml" xmlns:w16du="http://schemas.microsoft.com/office/word/2023/wordml/word16du" xmlns:w16sdtdh="http://schemas.microsoft.com/office/word/2020/wordml/sdtdatahash" xmlns:w16sdtfl="http://schemas.microsoft.com/office/word/2024/wordml/sdtformatlock" xmlns:w16se="http://schemas.microsoft.com/office/word/2015/wordml/symex" xmlns:wpg="http://schemas.microsoft.com/office/word/2010/wordprocessingGroup" xmlns:wpi="http://schemas.microsoft.com/office/word/2010/wordprocessingInk" xmlns:wne="http://schemas.microsoft.com/office/word/2006/wordml" xmlns:wps="http://schemas.microsoft.com/office/word/2010/wordprocessingShape" mc:Ignorable="w14 w15 w16se w16cid w16 w16cex w16sdtdh w16sdtfl w16du wp14">
   <w:abstractNum w:abstractNumId="0" w15:restartNumberingAfterBreak="0">
+    <w:nsid w:val="15D244E1"/>
+    <w:multiLevelType w:val="hybridMultilevel"/>
+    <w:tmpl w:val="6FC8BD84"/>
+    <w:lvl w:ilvl="0" w:tplc="4009000F">
+      <w:start w:val="1"/>
+      <w:numFmt w:val="decimal"/>
+      <w:lvlText w:val="%1."/>
+      <w:lvlJc w:val="left"/>
+      <w:pPr>
+        <w:ind w:left="720" w:hanging="360"/>
+      </w:pPr>
+      <w:rPr>
+        <w:rFonts w:hint="default"/>
+      </w:rPr>
+    </w:lvl>
+    <w:lvl w:ilvl="1" w:tplc="40090019">
+      <w:start w:val="1"/>
+      <w:numFmt w:val="lowerLetter"/>
+      <w:lvlText w:val="%2."/>
+      <w:lvlJc w:val="left"/>
+      <w:pPr>
+        <w:ind w:left="1440" w:hanging="360"/>
+      </w:pPr>
+    </w:lvl>
+    <w:lvl w:ilvl="2" w:tplc="4009001B" w:tentative="1">
+      <w:start w:val="1"/>
+      <w:numFmt w:val="lowerRoman"/>
+      <w:lvlText w:val="%3."/>
+      <w:lvlJc w:val="right"/>
+      <w:pPr>
+        <w:ind w:left="2160" w:hanging="180"/>
+      </w:pPr>
+    </w:lvl>
+    <w:lvl w:ilvl="3" w:tplc="4009000F" w:tentative="1">
+      <w:start w:val="1"/>
+      <w:numFmt w:val="decimal"/>
+      <w:lvlText w:val="%4."/>
+      <w:lvlJc w:val="left"/>
+      <w:pPr>
+        <w:ind w:left="2880" w:hanging="360"/>
+      </w:pPr>
+    </w:lvl>
+    <w:lvl w:ilvl="4" w:tplc="40090019" w:tentative="1">
+      <w:start w:val="1"/>
+      <w:numFmt w:val="lowerLetter"/>
+      <w:lvlText w:val="%5."/>
+      <w:lvlJc w:val="left"/>
+      <w:pPr>
+        <w:ind w:left="3600" w:hanging="360"/>
+      </w:pPr>
+    </w:lvl>
+    <w:lvl w:ilvl="5" w:tplc="4009001B" w:tentative="1">
+      <w:start w:val="1"/>
+      <w:numFmt w:val="lowerRoman"/>
+      <w:lvlText w:val="%6."/>
+      <w:lvlJc w:val="right"/>
+      <w:pPr>
+        <w:ind w:left="4320" w:hanging="180"/>
+      </w:pPr>
+    </w:lvl>
+    <w:lvl w:ilvl="6" w:tplc="4009000F" w:tentative="1">
+      <w:start w:val="1"/>
+      <w:numFmt w:val="decimal"/>
+      <w:lvlText w:val="%7."/>
+      <w:lvlJc w:val="left"/>
+      <w:pPr>
+        <w:ind w:left="5040" w:hanging="360"/>
+      </w:pPr>
+    </w:lvl>
+    <w:lvl w:ilvl="7" w:tplc="40090019" w:tentative="1">
+      <w:start w:val="1"/>
+      <w:numFmt w:val="lowerLetter"/>
+      <w:lvlText w:val="%8."/>
+      <w:lvlJc w:val="left"/>
+      <w:pPr>
+        <w:ind w:left="5760" w:hanging="360"/>
+      </w:pPr>
+    </w:lvl>
+    <w:lvl w:ilvl="8" w:tplc="4009001B" w:tentative="1">
+      <w:start w:val="1"/>
+      <w:numFmt w:val="lowerRoman"/>
+      <w:lvlText w:val="%9."/>
+      <w:lvlJc w:val="right"/>
+      <w:pPr>
+        <w:ind w:left="6480" w:hanging="180"/>
+      </w:pPr>
+    </w:lvl>
+  </w:abstractNum>
+  <w:abstractNum w:abstractNumId="1" w15:restartNumberingAfterBreak="0">
+    <w:nsid w:val="4CEC4C19"/>
+    <w:multiLevelType w:val="hybridMultilevel"/>
+    <w:tmpl w:val="A1F48F5A"/>
+    <w:lvl w:ilvl="0" w:tplc="4009000F">
+      <w:start w:val="1"/>
+      <w:numFmt w:val="decimal"/>
+      <w:lvlText w:val="%1."/>
+      <w:lvlJc w:val="left"/>
+      <w:pPr>
+        <w:ind w:left="720" w:hanging="360"/>
+      </w:pPr>
+      <w:rPr>
+        <w:rFonts w:hint="default"/>
+      </w:rPr>
+    </w:lvl>
+    <w:lvl w:ilvl="1" w:tplc="40090019" w:tentative="1">
+      <w:start w:val="1"/>
+      <w:numFmt w:val="lowerLetter"/>
+      <w:lvlText w:val="%2."/>
+      <w:lvlJc w:val="left"/>
+      <w:pPr>
+        <w:ind w:left="1440" w:hanging="360"/>
+      </w:pPr>
+    </w:lvl>
+    <w:lvl w:ilvl="2" w:tplc="4009001B" w:tentative="1">
+      <w:start w:val="1"/>
+      <w:numFmt w:val="lowerRoman"/>
+      <w:lvlText w:val="%3."/>
+      <w:lvlJc w:val="right"/>
+      <w:pPr>
+        <w:ind w:left="2160" w:hanging="180"/>
+      </w:pPr>
+    </w:lvl>
+    <w:lvl w:ilvl="3" w:tplc="4009000F" w:tentative="1">
+      <w:start w:val="1"/>
+      <w:numFmt w:val="decimal"/>
+      <w:lvlText w:val="%4."/>
+      <w:lvlJc w:val="left"/>
+      <w:pPr>
+        <w:ind w:left="2880" w:hanging="360"/>
+      </w:pPr>
+    </w:lvl>
+    <w:lvl w:ilvl="4" w:tplc="40090019" w:tentative="1">
+      <w:start w:val="1"/>
+      <w:numFmt w:val="lowerLetter"/>
+      <w:lvlText w:val="%5."/>
+      <w:lvlJc w:val="left"/>
+      <w:pPr>
+        <w:ind w:left="3600" w:hanging="360"/>
+      </w:pPr>
+    </w:lvl>
+    <w:lvl w:ilvl="5" w:tplc="4009001B" w:tentative="1">
+      <w:start w:val="1"/>
+      <w:numFmt w:val="lowerRoman"/>
+      <w:lvlText w:val="%6."/>
+      <w:lvlJc w:val="right"/>
+      <w:pPr>
+        <w:ind w:left="4320" w:hanging="180"/>
+      </w:pPr>
+    </w:lvl>
+    <w:lvl w:ilvl="6" w:tplc="4009000F" w:tentative="1">
+      <w:start w:val="1"/>
+      <w:numFmt w:val="decimal"/>
+      <w:lvlText w:val="%7."/>
+      <w:lvlJc w:val="left"/>
+      <w:pPr>
+        <w:ind w:left="5040" w:hanging="360"/>
+      </w:pPr>
+    </w:lvl>
+    <w:lvl w:ilvl="7" w:tplc="40090019" w:tentative="1">
+      <w:start w:val="1"/>
+      <w:numFmt w:val="lowerLetter"/>
+      <w:lvlText w:val="%8."/>
+      <w:lvlJc w:val="left"/>
+      <w:pPr>
+        <w:ind w:left="5760" w:hanging="360"/>
+      </w:pPr>
+    </w:lvl>
+    <w:lvl w:ilvl="8" w:tplc="4009001B" w:tentative="1">
+      <w:start w:val="1"/>
+      <w:numFmt w:val="lowerRoman"/>
+      <w:lvlText w:val="%9."/>
+      <w:lvlJc w:val="right"/>
+      <w:pPr>
+        <w:ind w:left="6480" w:hanging="180"/>
+      </w:pPr>
+    </w:lvl>
+  </w:abstractNum>
+  <w:abstractNum w:abstractNumId="2" w15:restartNumberingAfterBreak="0">
     <w:nsid w:val="66103C35"/>
     <w:multiLevelType w:val="hybridMultilevel"/>
     <w:tmpl w:val="79B45486"/>
@@ -248,7 +878,7 @@
       </w:pPr>
     </w:lvl>
   </w:abstractNum>
-  <w:abstractNum w:abstractNumId="1" w15:restartNumberingAfterBreak="0">
+  <w:abstractNum w:abstractNumId="3" w15:restartNumberingAfterBreak="0">
     <w:nsid w:val="70262DFB"/>
     <w:multiLevelType w:val="hybridMultilevel"/>
     <w:tmpl w:val="D88AE85E"/>
@@ -264,7 +894,7 @@
         <w:rFonts w:ascii="Calibri" w:eastAsiaTheme="minorHAnsi" w:hAnsi="Calibri" w:cs="Calibri" w:hint="default"/>
       </w:rPr>
     </w:lvl>
-    <w:lvl w:ilvl="1" w:tplc="40090003" w:tentative="1">
+    <w:lvl w:ilvl="1" w:tplc="40090003">
       <w:start w:val="1"/>
       <w:numFmt w:val="bullet"/>
       <w:lvlText w:val="o"/>
@@ -362,9 +992,15 @@
     </w:lvl>
   </w:abstractNum>
   <w:num w:numId="1" w16cid:durableId="1406294346">
+    <w:abstractNumId w:val="2"/>
+  </w:num>
+  <w:num w:numId="2" w16cid:durableId="157113325">
+    <w:abstractNumId w:val="3"/>
+  </w:num>
+  <w:num w:numId="3" w16cid:durableId="135030171">
     <w:abstractNumId w:val="0"/>
   </w:num>
-  <w:num w:numId="2" w16cid:durableId="157113325">
+  <w:num w:numId="4" w16cid:durableId="2145538061">
     <w:abstractNumId w:val="1"/>
   </w:num>
 </w:numbering>

</xml_diff>